<commit_message>
Funkciólista + a wordöm (a 8. körös leadandóhoz) frissítése
</commit_message>
<xml_diff>
--- a/8_reszletes_tervek/Objektumkatalógus_aktuális_TSz.docx
+++ b/8_reszletes_tervek/Objektumkatalógus_aktuális_TSz.docx
@@ -331,23 +331,7 @@
       <w:bookmarkStart w:id="1" w:name="_Hlk194092474"/>
       <w:bookmarkEnd w:id="0"/>
       <w:r>
-        <w:t>Olyan termékeny tekton, amely életben tartja a rajta található olyan gombafonalat (és a hozzá kapcsolódó többi gombafonalat), amely(</w:t>
-      </w:r>
-      <w:proofErr w:type="spellStart"/>
-      <w:r>
-        <w:t>ek</w:t>
-      </w:r>
-      <w:proofErr w:type="spellEnd"/>
-      <w:r>
-        <w:t>) közvetve vagy közvetlenül nem áll(</w:t>
-      </w:r>
-      <w:proofErr w:type="spellStart"/>
-      <w:r>
-        <w:t>nak</w:t>
-      </w:r>
-      <w:proofErr w:type="spellEnd"/>
-      <w:r>
-        <w:t>) gombatesttel összeköttetésben. </w:t>
+        <w:t>Olyan termékeny tekton, amely életben tartja a rajta található olyan gombafonalat (és a hozzá kapcsolódó többi gombafonalat), amely(ek) közvetve vagy közvetlenül nem áll(nak) gombatesttel összeköttetésben. </w:t>
       </w:r>
     </w:p>
     <w:bookmarkEnd w:id="1"/>
@@ -441,7 +425,6 @@
       <w:r>
         <w:t xml:space="preserve">Gombafonál – olyan gombarész, amelyre gombatest nőhet. A gombafonál(rész) elpusztul, ha gombatesttel vagy </w:t>
       </w:r>
-      <w:proofErr w:type="spellStart"/>
       <w:r>
         <w:rPr>
           <w:i/>
@@ -450,11 +433,7 @@
         <w:t>SustainigTecton</w:t>
       </w:r>
       <w:r>
-        <w:t>nal</w:t>
-      </w:r>
-      <w:proofErr w:type="spellEnd"/>
-      <w:r>
-        <w:t xml:space="preserve"> nem áll összeköttetésben. </w:t>
+        <w:t xml:space="preserve">nal nem áll összeköttetésben. </w:t>
       </w:r>
       <w:del w:id="2" w:author="Dr. Taba Szabolcs Sándor" w:date="2025-04-10T09:09:00Z" w16du:dateUtc="2025-04-10T07:09:00Z">
         <w:r>
@@ -468,6 +447,7 @@
         <w:jc w:val="both"/>
       </w:pPr>
       <w:r>
+        <w:lastRenderedPageBreak/>
         <w:t xml:space="preserve">Speciális fajtája a </w:t>
       </w:r>
       <w:r>
@@ -500,12 +480,6 @@
       <w:r>
         <w:t>3 kör elteltével elpusztul. A tektontörés miatt elvágott gombafonal azonnal elpusztul.</w:t>
       </w:r>
-    </w:p>
-    <w:p>
-      <w:pPr>
-        <w:spacing w:before="120" w:after="120" w:line="276" w:lineRule="auto"/>
-        <w:jc w:val="both"/>
-      </w:pPr>
     </w:p>
     <w:p>
       <w:pPr>
@@ -552,15 +526,7 @@
       </w:pPr>
       <w:bookmarkStart w:id="4" w:name="_Hlk194166240"/>
       <w:r>
-        <w:t>Olyan gombafonál, amely képes megenni az elhelyezkedése szerinti tekton(ok)</w:t>
-      </w:r>
-      <w:proofErr w:type="spellStart"/>
-      <w:r>
-        <w:t>on</w:t>
-      </w:r>
-      <w:proofErr w:type="spellEnd"/>
-      <w:r>
-        <w:t xml:space="preserve"> található valamennyi bénult rovart. Az így megevett rovarok elpusztulnak és a gombafonál gombatestet növeszthet.</w:t>
+        <w:t>Olyan gombafonál, amely képes megenni az elhelyezkedése szerinti tekton(ok)on található valamennyi bénult rovart. Az így megevett rovarok elpusztulnak és a gombafonál gombatestet növeszthet.</w:t>
       </w:r>
       <w:bookmarkEnd w:id="3"/>
       <w:r>

</xml_diff>